<commit_message>
modified my response to the prompt
</commit_message>
<xml_diff>
--- a/creative-writing/Exercises/Exercise-1.docx
+++ b/creative-writing/Exercises/Exercise-1.docx
@@ -27,18 +27,7 @@
           <w:sz w:val="36"/>
           <w:szCs w:val="36"/>
         </w:rPr>
-        <w:t>Wha</w:t>
-      </w:r>
-      <w:bookmarkStart w:id="0" w:name="_GoBack"/>
-      <w:bookmarkEnd w:id="0"/>
-      <w:r>
-        <w:rPr>
-          <w:rFonts w:ascii="Arial Black" w:hAnsi="Arial Black"/>
-          <w:smallCaps/>
-          <w:sz w:val="36"/>
-          <w:szCs w:val="36"/>
-        </w:rPr>
-        <w:t>t is a story?</w:t>
+        <w:t>What is a story?</w:t>
       </w:r>
     </w:p>
     <w:p>
@@ -735,7 +724,23 @@
           <w:rFonts w:cs="Avenir-BookOblique"/>
           <w:iCs/>
         </w:rPr>
-        <w:t>He comes to realize that he can work hard, has talents and can be an active agent in his own life.</w:t>
+        <w:t>He comes to realize that he can work hard, has talents and can be an active agent in his own life</w:t>
+      </w:r>
+      <w:r>
+        <w:rPr>
+          <w:rFonts w:cs="Avenir-BookOblique"/>
+          <w:iCs/>
+        </w:rPr>
+        <w:t xml:space="preserve"> and more importantly that he has potential that he hasn’t been living up to</w:t>
+      </w:r>
+      <w:bookmarkStart w:id="0" w:name="_GoBack"/>
+      <w:bookmarkEnd w:id="0"/>
+      <w:r>
+        <w:rPr>
+          <w:rFonts w:cs="Avenir-BookOblique"/>
+          <w:iCs/>
+        </w:rPr>
+        <w:t>.</w:t>
       </w:r>
     </w:p>
     <w:sectPr>

</xml_diff>